<commit_message>
Adiciona comarca aos documentos de prorrogações
</commit_message>
<xml_diff>
--- a/dominio/documentos/doc_templates/prorrogacao_de_IC.docx
+++ b/dominio/documentos/doc_templates/prorrogacao_de_IC.docx
@@ -229,9 +229,9 @@
         <w:rPr>
           <w:rFonts w:cs="Calibri" w:ascii="Spranq eco sans" w:hAnsi="Spranq eco sans"/>
           <w:b/>
-          <w:color w:val="000000"/>
-        </w:rPr>
-        <w:t>Rio de Janeiro</w:t>
+          <w:color w:val="CE181E"/>
+        </w:rPr>
+        <w:t>{{ comarca }}</w:t>
       </w:r>
       <w:r>
         <w:rPr>
@@ -357,19 +357,7 @@
         <w:rPr>
           <w:rFonts w:cs="Calibri" w:ascii="Spranq eco sans" w:hAnsi="Spranq eco sans"/>
         </w:rPr>
-        <w:t>Promotor</w:t>
-      </w:r>
-      <w:r>
-        <w:rPr>
-          <w:rFonts w:cs="Calibri" w:ascii="Spranq eco sans" w:hAnsi="Spranq eco sans"/>
-        </w:rPr>
-        <w:t xml:space="preserve">{% if sexo == ‘F’ %}a{% endif %} </w:t>
-      </w:r>
-      <w:r>
-        <w:rPr>
-          <w:rFonts w:cs="Calibri" w:ascii="Spranq eco sans" w:hAnsi="Spranq eco sans"/>
-        </w:rPr>
-        <w:t xml:space="preserve">de Justiça | Matrícula nº </w:t>
+        <w:t xml:space="preserve">Promotor{% if sexo == ‘F’ %}a{% endif %} de Justiça | Matrícula nº </w:t>
       </w:r>
       <w:r>
         <w:rPr>
@@ -404,7 +392,7 @@
         <w:docPartGallery w:val="Page Numbers (Bottom of Page)"/>
         <w:docPartUnique w:val="true"/>
       </w:docPartObj>
-      <w:id w:val="1280464316"/>
+      <w:id w:val="305392118"/>
     </w:sdtPr>
     <w:sdtContent>
       <w:p>
@@ -507,7 +495,11 @@
       <w:tc>
         <w:tcPr>
           <w:tcW w:w="9071" w:type="dxa"/>
-          <w:tcBorders/>
+          <w:tcBorders>
+            <w:top w:val="single" w:sz="4" w:space="0" w:color="000001"/>
+            <w:bottom w:val="single" w:sz="4" w:space="0" w:color="000001"/>
+            <w:insideH w:val="single" w:sz="4" w:space="0" w:color="000001"/>
+          </w:tcBorders>
           <w:shd w:fill="auto" w:val="clear"/>
           <w:vAlign w:val="center"/>
         </w:tcPr>
@@ -526,7 +518,7 @@
           <w:r>
             <w:rPr/>
             <w:drawing>
-              <wp:inline distT="0" distB="0" distL="19050" distR="6350">
+              <wp:inline distT="0" distB="0" distL="0" distR="0">
                 <wp:extent cx="698500" cy="707390"/>
                 <wp:effectExtent l="0" t="0" r="0" b="0"/>
                 <wp:docPr id="1" name="Imagem 28" descr="Logo_cor_mprj_300dpi"/>
@@ -620,7 +612,7 @@
       <w:tblInd w:w="108" w:type="dxa"/>
       <w:tblCellMar>
         <w:top w:w="0" w:type="dxa"/>
-        <w:left w:w="108" w:type="dxa"/>
+        <w:left w:w="113" w:type="dxa"/>
         <w:bottom w:w="0" w:type="dxa"/>
         <w:right w:w="108" w:type="dxa"/>
       </w:tblCellMar>
@@ -1120,11 +1112,11 @@
     </w:pPr>
     <w:rPr>
       <w:rFonts w:ascii="Times New Roman" w:hAnsi="Times New Roman" w:eastAsia="Times New Roman" w:cs="Times New Roman"/>
-      <w:color w:val="auto"/>
+      <w:color w:val="00000A"/>
       <w:kern w:val="0"/>
       <w:sz w:val="24"/>
       <w:szCs w:val="24"/>
-      <w:lang w:eastAsia="pt-BR" w:val="pt-BR" w:bidi="ar-SA"/>
+      <w:lang w:val="pt-BR" w:eastAsia="pt-BR" w:bidi="ar-SA"/>
     </w:rPr>
   </w:style>
   <w:style w:type="character" w:styleId="DefaultParagraphFont" w:default="1">
@@ -1464,7 +1456,7 @@
       <w:jc w:val="left"/>
     </w:pPr>
     <w:rPr>
-      <w:rFonts w:ascii="Arial" w:hAnsi="Arial" w:cs="Arial" w:eastAsia="Calibri"/>
+      <w:rFonts w:ascii="Arial" w:hAnsi="Arial" w:eastAsia="Calibri" w:cs="Arial"/>
       <w:color w:val="000000"/>
       <w:kern w:val="0"/>
       <w:sz w:val="24"/>

</xml_diff>